<commit_message>
updated documentation, removed redundant ISE project
</commit_message>
<xml_diff>
--- a/documentation/aes_encryption_implementation_documentation.docx
+++ b/documentation/aes_encryption_implementation_documentation.docx
@@ -23,19 +23,27 @@
       <w:pPr>
         <w:pStyle w:val="Heading1"/>
       </w:pPr>
+      <w:bookmarkStart w:id="0" w:name="_GoBack"/>
       <w:r>
         <w:t>Introduction</w:t>
       </w:r>
     </w:p>
+    <w:bookmarkEnd w:id="0"/>
     <w:p>
       <w:r>
         <w:t xml:space="preserve">This project consists of </w:t>
       </w:r>
       <w:r>
-        <w:t>an</w:t>
-      </w:r>
-      <w:r>
-        <w:t xml:space="preserve"> AES encryption core that operates on </w:t>
+        <w:t>a</w:t>
+      </w:r>
+      <w:r>
+        <w:t xml:space="preserve"> </w:t>
+      </w:r>
+      <w:r>
+        <w:t xml:space="preserve">synchronous </w:t>
+      </w:r>
+      <w:r>
+        <w:t xml:space="preserve">AES encryption core that operates on </w:t>
       </w:r>
       <w:r>
         <w:t>a 128-bit</w:t>
@@ -65,15 +73,15 @@
         <w:t xml:space="preserve">. </w:t>
       </w:r>
       <w:r>
-        <w:t xml:space="preserve">The implementation takes 10 clock cycles for a ciphered output </w:t>
-      </w:r>
-      <w:bookmarkStart w:id="0" w:name="_GoBack"/>
-      <w:bookmarkEnd w:id="0"/>
-      <w:r>
-        <w:t>to be generated</w:t>
-      </w:r>
-      <w:r>
-        <w:t>.</w:t>
+        <w:t xml:space="preserve">The core has been tested on a Pynq-Z1 development board from </w:t>
+      </w:r>
+      <w:proofErr w:type="spellStart"/>
+      <w:r>
+        <w:t>Digilent</w:t>
+      </w:r>
+      <w:proofErr w:type="spellEnd"/>
+      <w:r>
+        <w:t xml:space="preserve"> at 250 MHz from the Zynq PS PLL.</w:t>
       </w:r>
     </w:p>
     <w:p>
@@ -592,6 +600,43 @@
     </w:p>
     <w:p>
       <w:pPr>
+        <w:pStyle w:val="ListParagraph"/>
+        <w:numPr>
+          <w:ilvl w:val="0"/>
+          <w:numId w:val="30"/>
+        </w:numPr>
+        <w:rPr>
+          <w:b/>
+        </w:rPr>
+      </w:pPr>
+      <w:proofErr w:type="spellStart"/>
+      <w:r>
+        <w:rPr>
+          <w:b/>
+        </w:rPr>
+        <w:t>Aes_encryption_wrapper</w:t>
+      </w:r>
+      <w:proofErr w:type="spellEnd"/>
+      <w:r>
+        <w:rPr>
+          <w:b/>
+        </w:rPr>
+        <w:t xml:space="preserve"> </w:t>
+      </w:r>
+      <w:r>
+        <w:t xml:space="preserve">– used to test on the Pynq-Z1 development board. A state and key can </w:t>
+      </w:r>
+      <w:proofErr w:type="gramStart"/>
+      <w:r>
+        <w:t>is</w:t>
+      </w:r>
+      <w:proofErr w:type="gramEnd"/>
+      <w:r>
+        <w:t xml:space="preserve"> configurable by the user in the VHDL code.</w:t>
+      </w:r>
+    </w:p>
+    <w:p>
+      <w:pPr>
         <w:pStyle w:val="Heading1"/>
       </w:pPr>
       <w:r>
@@ -600,6 +645,13 @@
       </w:r>
     </w:p>
     <w:p>
+      <w:pPr>
+        <w:pStyle w:val="ListParagraph"/>
+        <w:numPr>
+          <w:ilvl w:val="0"/>
+          <w:numId w:val="33"/>
+        </w:numPr>
+      </w:pPr>
       <w:r>
         <w:t xml:space="preserve">The project contains </w:t>
       </w:r>
@@ -612,6 +664,11 @@
     </w:p>
     <w:p>
       <w:pPr>
+        <w:pStyle w:val="ListParagraph"/>
+        <w:numPr>
+          <w:ilvl w:val="0"/>
+          <w:numId w:val="33"/>
+        </w:numPr>
         <w:rPr>
           <w:noProof/>
         </w:rPr>
@@ -637,6 +694,11 @@
     </w:p>
     <w:p>
       <w:pPr>
+        <w:pStyle w:val="ListParagraph"/>
+        <w:numPr>
+          <w:ilvl w:val="0"/>
+          <w:numId w:val="33"/>
+        </w:numPr>
         <w:rPr>
           <w:noProof/>
         </w:rPr>
@@ -820,12 +882,317 @@
       </w:r>
     </w:p>
     <w:p/>
-    <w:p/>
     <w:p>
       <w:pPr>
+        <w:pStyle w:val="ListParagraph"/>
+        <w:numPr>
+          <w:ilvl w:val="0"/>
+          <w:numId w:val="32"/>
+        </w:numPr>
+      </w:pPr>
+      <w:r>
+        <w:t>The design of the AES encryption core is pipelined to minimize logic-depth and hence to increase the clock frequency capable by the core</w:t>
+      </w:r>
+    </w:p>
+    <w:p>
+      <w:pPr>
+        <w:pStyle w:val="ListParagraph"/>
+        <w:numPr>
+          <w:ilvl w:val="0"/>
+          <w:numId w:val="32"/>
+        </w:numPr>
+      </w:pPr>
+      <w:r>
+        <w:t xml:space="preserve">The initial design of the core calculates the key schedule before going through the encryption rounds. Although the design is simple, it is not elegant and has large logic depth. </w:t>
+      </w:r>
+    </w:p>
+    <w:p>
+      <w:pPr>
+        <w:pStyle w:val="ListParagraph"/>
+        <w:numPr>
+          <w:ilvl w:val="1"/>
+          <w:numId w:val="32"/>
+        </w:numPr>
+      </w:pPr>
+      <w:r>
+        <w:t>To combat this, a round’s key transform is calculated in the previous round while the intermediate state is still being calculated. Once the state is calculated for a round, the key is already calculated and is used to calculate the next intermediate state.</w:t>
+      </w:r>
+    </w:p>
+    <w:p>
+      <w:pPr>
+        <w:rPr>
+          <w:rFonts w:asciiTheme="majorHAnsi" w:eastAsiaTheme="majorEastAsia" w:hAnsiTheme="majorHAnsi" w:cstheme="majorBidi"/>
+          <w:b/>
+          <w:bCs/>
+          <w:smallCaps/>
+          <w:sz w:val="36"/>
+          <w:szCs w:val="36"/>
+        </w:rPr>
+      </w:pPr>
+      <w:r>
+        <w:br w:type="page"/>
+      </w:r>
+    </w:p>
+    <w:p>
+      <w:pPr>
         <w:pStyle w:val="Heading1"/>
       </w:pPr>
       <w:r>
+        <w:lastRenderedPageBreak/>
+        <w:t>Testing</w:t>
+      </w:r>
+    </w:p>
+    <w:p>
+      <w:pPr>
+        <w:pStyle w:val="ListParagraph"/>
+        <w:numPr>
+          <w:ilvl w:val="0"/>
+          <w:numId w:val="34"/>
+        </w:numPr>
+      </w:pPr>
+      <w:r>
+        <w:t xml:space="preserve">Testing of the core is carried on a Pynq-Z1 development board. The </w:t>
+      </w:r>
+      <w:proofErr w:type="spellStart"/>
+      <w:r>
+        <w:t>Vivado</w:t>
+      </w:r>
+      <w:proofErr w:type="spellEnd"/>
+      <w:r>
+        <w:t xml:space="preserve"> project </w:t>
+      </w:r>
+      <w:proofErr w:type="spellStart"/>
+      <w:r>
+        <w:rPr>
+          <w:i/>
+        </w:rPr>
+        <w:t>vivado_project</w:t>
+      </w:r>
+      <w:proofErr w:type="spellEnd"/>
+      <w:r>
+        <w:rPr>
+          <w:i/>
+        </w:rPr>
+        <w:t>/</w:t>
+      </w:r>
+      <w:proofErr w:type="spellStart"/>
+      <w:r>
+        <w:rPr>
+          <w:i/>
+        </w:rPr>
+        <w:t>pynq_testing</w:t>
+      </w:r>
+      <w:proofErr w:type="spellEnd"/>
+      <w:r>
+        <w:t xml:space="preserve"> consists of a block design that utilizes the AES encryption core. </w:t>
+      </w:r>
+    </w:p>
+    <w:p>
+      <w:pPr>
+        <w:pStyle w:val="ListParagraph"/>
+        <w:numPr>
+          <w:ilvl w:val="0"/>
+          <w:numId w:val="34"/>
+        </w:numPr>
+      </w:pPr>
+      <w:r>
+        <w:rPr>
+          <w:noProof/>
+        </w:rPr>
+        <w:drawing>
+          <wp:anchor distT="0" distB="0" distL="114300" distR="114300" simplePos="0" relativeHeight="251661312" behindDoc="0" locked="0" layoutInCell="1" allowOverlap="1" wp14:anchorId="55CA31E7" wp14:editId="23ABA4D4">
+            <wp:simplePos x="0" y="0"/>
+            <wp:positionH relativeFrom="margin">
+              <wp:posOffset>15875</wp:posOffset>
+            </wp:positionH>
+            <wp:positionV relativeFrom="paragraph">
+              <wp:posOffset>212090</wp:posOffset>
+            </wp:positionV>
+            <wp:extent cx="5868035" cy="3209925"/>
+            <wp:effectExtent l="0" t="0" r="0" b="9525"/>
+            <wp:wrapSquare wrapText="bothSides"/>
+            <wp:docPr id="3" name="Picture 3" descr="C:\Users\Andrew\Documents\ShareX\Screenshots\2018-08\vivado_2018-08-15_21-58-13.png"/>
+            <wp:cNvGraphicFramePr>
+              <a:graphicFrameLocks xmlns:a="http://schemas.openxmlformats.org/drawingml/2006/main" noChangeAspect="1"/>
+            </wp:cNvGraphicFramePr>
+            <a:graphic xmlns:a="http://schemas.openxmlformats.org/drawingml/2006/main">
+              <a:graphicData uri="http://schemas.openxmlformats.org/drawingml/2006/picture">
+                <pic:pic xmlns:pic="http://schemas.openxmlformats.org/drawingml/2006/picture">
+                  <pic:nvPicPr>
+                    <pic:cNvPr id="0" name="Picture 2" descr="C:\Users\Andrew\Documents\ShareX\Screenshots\2018-08\vivado_2018-08-15_21-58-13.png"/>
+                    <pic:cNvPicPr>
+                      <a:picLocks noChangeAspect="1" noChangeArrowheads="1"/>
+                    </pic:cNvPicPr>
+                  </pic:nvPicPr>
+                  <pic:blipFill>
+                    <a:blip r:embed="rId13" cstate="print">
+                      <a:extLst>
+                        <a:ext uri="{28A0092B-C50C-407E-A947-70E740481C1C}">
+                          <a14:useLocalDpi xmlns:a14="http://schemas.microsoft.com/office/drawing/2010/main" val="0"/>
+                        </a:ext>
+                      </a:extLst>
+                    </a:blip>
+                    <a:srcRect/>
+                    <a:stretch>
+                      <a:fillRect/>
+                    </a:stretch>
+                  </pic:blipFill>
+                  <pic:spPr bwMode="auto">
+                    <a:xfrm>
+                      <a:off x="0" y="0"/>
+                      <a:ext cx="5868035" cy="3209925"/>
+                    </a:xfrm>
+                    <a:prstGeom prst="rect">
+                      <a:avLst/>
+                    </a:prstGeom>
+                    <a:noFill/>
+                    <a:ln>
+                      <a:noFill/>
+                    </a:ln>
+                  </pic:spPr>
+                </pic:pic>
+              </a:graphicData>
+            </a:graphic>
+            <wp14:sizeRelH relativeFrom="margin">
+              <wp14:pctWidth>0</wp14:pctWidth>
+            </wp14:sizeRelH>
+            <wp14:sizeRelV relativeFrom="margin">
+              <wp14:pctHeight>0</wp14:pctHeight>
+            </wp14:sizeRelV>
+          </wp:anchor>
+        </w:drawing>
+      </w:r>
+      <w:r>
+        <w:t>The block design utilizes a Zynq PS, and an ILA, as shown below:</w:t>
+      </w:r>
+    </w:p>
+    <w:p>
+      <w:pPr>
+        <w:pStyle w:val="ListParagraph"/>
+        <w:numPr>
+          <w:ilvl w:val="0"/>
+          <w:numId w:val="34"/>
+        </w:numPr>
+      </w:pPr>
+      <w:r>
+        <w:t xml:space="preserve">The </w:t>
+      </w:r>
+      <w:proofErr w:type="spellStart"/>
+      <w:r>
+        <w:t>Pynq</w:t>
+      </w:r>
+      <w:proofErr w:type="spellEnd"/>
+      <w:r>
+        <w:t xml:space="preserve"> provides a 125 MHz on pin H16. However, testing on higher frequencies utilizes the Zynq PS PLL which can generate up to 250 </w:t>
+      </w:r>
+      <w:proofErr w:type="spellStart"/>
+      <w:r>
+        <w:t>MHz.</w:t>
+      </w:r>
+      <w:proofErr w:type="spellEnd"/>
+      <w:r>
+        <w:t xml:space="preserve"> </w:t>
+      </w:r>
+    </w:p>
+    <w:p>
+      <w:pPr>
+        <w:pStyle w:val="ListParagraph"/>
+        <w:numPr>
+          <w:ilvl w:val="0"/>
+          <w:numId w:val="34"/>
+        </w:numPr>
+      </w:pPr>
+      <w:r>
+        <w:rPr>
+          <w:noProof/>
+        </w:rPr>
+        <w:drawing>
+          <wp:anchor distT="0" distB="0" distL="114300" distR="114300" simplePos="0" relativeHeight="251660288" behindDoc="0" locked="0" layoutInCell="1" allowOverlap="1" wp14:anchorId="796BBC75" wp14:editId="1BC29793">
+            <wp:simplePos x="0" y="0"/>
+            <wp:positionH relativeFrom="margin">
+              <wp:align>right</wp:align>
+            </wp:positionH>
+            <wp:positionV relativeFrom="paragraph">
+              <wp:posOffset>416532</wp:posOffset>
+            </wp:positionV>
+            <wp:extent cx="5939155" cy="3250565"/>
+            <wp:effectExtent l="0" t="0" r="4445" b="6985"/>
+            <wp:wrapSquare wrapText="bothSides"/>
+            <wp:docPr id="2" name="Picture 2" descr="C:\Users\Andrew\Documents\ShareX\Screenshots\2018-08\vivado_2018-08-15_21-28-23.png"/>
+            <wp:cNvGraphicFramePr>
+              <a:graphicFrameLocks xmlns:a="http://schemas.openxmlformats.org/drawingml/2006/main" noChangeAspect="1"/>
+            </wp:cNvGraphicFramePr>
+            <a:graphic xmlns:a="http://schemas.openxmlformats.org/drawingml/2006/main">
+              <a:graphicData uri="http://schemas.openxmlformats.org/drawingml/2006/picture">
+                <pic:pic xmlns:pic="http://schemas.openxmlformats.org/drawingml/2006/picture">
+                  <pic:nvPicPr>
+                    <pic:cNvPr id="0" name="Picture 1" descr="C:\Users\Andrew\Documents\ShareX\Screenshots\2018-08\vivado_2018-08-15_21-28-23.png"/>
+                    <pic:cNvPicPr>
+                      <a:picLocks noChangeAspect="1" noChangeArrowheads="1"/>
+                    </pic:cNvPicPr>
+                  </pic:nvPicPr>
+                  <pic:blipFill>
+                    <a:blip r:embed="rId14" cstate="print">
+                      <a:extLst>
+                        <a:ext uri="{28A0092B-C50C-407E-A947-70E740481C1C}">
+                          <a14:useLocalDpi xmlns:a14="http://schemas.microsoft.com/office/drawing/2010/main" val="0"/>
+                        </a:ext>
+                      </a:extLst>
+                    </a:blip>
+                    <a:srcRect/>
+                    <a:stretch>
+                      <a:fillRect/>
+                    </a:stretch>
+                  </pic:blipFill>
+                  <pic:spPr bwMode="auto">
+                    <a:xfrm>
+                      <a:off x="0" y="0"/>
+                      <a:ext cx="5939155" cy="3250565"/>
+                    </a:xfrm>
+                    <a:prstGeom prst="rect">
+                      <a:avLst/>
+                    </a:prstGeom>
+                    <a:noFill/>
+                    <a:ln>
+                      <a:noFill/>
+                    </a:ln>
+                  </pic:spPr>
+                </pic:pic>
+              </a:graphicData>
+            </a:graphic>
+            <wp14:sizeRelH relativeFrom="margin">
+              <wp14:pctWidth>0</wp14:pctWidth>
+            </wp14:sizeRelH>
+            <wp14:sizeRelV relativeFrom="margin">
+              <wp14:pctHeight>0</wp14:pctHeight>
+            </wp14:sizeRelV>
+          </wp:anchor>
+        </w:drawing>
+      </w:r>
+      <w:r>
+        <w:t xml:space="preserve">Additionally, the ILA allows user verification of the ciphered output in hardware using the hardware manager in </w:t>
+      </w:r>
+      <w:proofErr w:type="spellStart"/>
+      <w:r>
+        <w:t>Vivado</w:t>
+      </w:r>
+      <w:proofErr w:type="spellEnd"/>
+      <w:r>
+        <w:t>. Shown below is the screen shot of the output ciphered state.</w:t>
+      </w:r>
+      <w:r>
+        <w:rPr>
+          <w:noProof/>
+        </w:rPr>
+        <w:t xml:space="preserve"> </w:t>
+      </w:r>
+    </w:p>
+    <w:p>
+      <w:pPr>
+        <w:pStyle w:val="Heading1"/>
+      </w:pPr>
+      <w:r>
+        <w:lastRenderedPageBreak/>
         <w:t>References</w:t>
       </w:r>
     </w:p>
@@ -973,8 +1340,8 @@
       </w:pPr>
     </w:p>
     <w:sectPr>
-      <w:footerReference w:type="default" r:id="rId13"/>
-      <w:headerReference w:type="first" r:id="rId14"/>
+      <w:footerReference w:type="default" r:id="rId15"/>
+      <w:headerReference w:type="first" r:id="rId16"/>
       <w:pgSz w:w="12240" w:h="15840"/>
       <w:pgMar w:top="1440" w:right="1440" w:bottom="1440" w:left="1440" w:header="720" w:footer="720" w:gutter="0"/>
       <w:cols w:space="720"/>
@@ -1113,7 +1480,7 @@
       <w:rPr>
         <w:noProof/>
       </w:rPr>
-      <w:t>Monday, July 2, 2018</w:t>
+      <w:t>Wednesday, August 15, 2018</w:t>
     </w:r>
     <w:r>
       <w:fldChar w:fldCharType="end"/>
@@ -2028,6 +2395,232 @@
     </w:lvl>
   </w:abstractNum>
   <w:abstractNum w:abstractNumId="18" w15:restartNumberingAfterBreak="0">
+    <w:nsid w:val="44522F05"/>
+    <w:multiLevelType w:val="hybridMultilevel"/>
+    <w:tmpl w:val="026C3F42"/>
+    <w:lvl w:ilvl="0" w:tplc="14090001">
+      <w:start w:val="1"/>
+      <w:numFmt w:val="bullet"/>
+      <w:lvlText w:val=""/>
+      <w:lvlJc w:val="left"/>
+      <w:pPr>
+        <w:ind w:left="720" w:hanging="360"/>
+      </w:pPr>
+      <w:rPr>
+        <w:rFonts w:ascii="Symbol" w:hAnsi="Symbol" w:hint="default"/>
+      </w:rPr>
+    </w:lvl>
+    <w:lvl w:ilvl="1" w:tplc="14090003">
+      <w:start w:val="1"/>
+      <w:numFmt w:val="bullet"/>
+      <w:lvlText w:val="o"/>
+      <w:lvlJc w:val="left"/>
+      <w:pPr>
+        <w:ind w:left="1440" w:hanging="360"/>
+      </w:pPr>
+      <w:rPr>
+        <w:rFonts w:ascii="Courier New" w:hAnsi="Courier New" w:cs="Courier New" w:hint="default"/>
+      </w:rPr>
+    </w:lvl>
+    <w:lvl w:ilvl="2" w:tplc="14090005" w:tentative="1">
+      <w:start w:val="1"/>
+      <w:numFmt w:val="bullet"/>
+      <w:lvlText w:val=""/>
+      <w:lvlJc w:val="left"/>
+      <w:pPr>
+        <w:ind w:left="2160" w:hanging="360"/>
+      </w:pPr>
+      <w:rPr>
+        <w:rFonts w:ascii="Wingdings" w:hAnsi="Wingdings" w:hint="default"/>
+      </w:rPr>
+    </w:lvl>
+    <w:lvl w:ilvl="3" w:tplc="14090001" w:tentative="1">
+      <w:start w:val="1"/>
+      <w:numFmt w:val="bullet"/>
+      <w:lvlText w:val=""/>
+      <w:lvlJc w:val="left"/>
+      <w:pPr>
+        <w:ind w:left="2880" w:hanging="360"/>
+      </w:pPr>
+      <w:rPr>
+        <w:rFonts w:ascii="Symbol" w:hAnsi="Symbol" w:hint="default"/>
+      </w:rPr>
+    </w:lvl>
+    <w:lvl w:ilvl="4" w:tplc="14090003" w:tentative="1">
+      <w:start w:val="1"/>
+      <w:numFmt w:val="bullet"/>
+      <w:lvlText w:val="o"/>
+      <w:lvlJc w:val="left"/>
+      <w:pPr>
+        <w:ind w:left="3600" w:hanging="360"/>
+      </w:pPr>
+      <w:rPr>
+        <w:rFonts w:ascii="Courier New" w:hAnsi="Courier New" w:cs="Courier New" w:hint="default"/>
+      </w:rPr>
+    </w:lvl>
+    <w:lvl w:ilvl="5" w:tplc="14090005" w:tentative="1">
+      <w:start w:val="1"/>
+      <w:numFmt w:val="bullet"/>
+      <w:lvlText w:val=""/>
+      <w:lvlJc w:val="left"/>
+      <w:pPr>
+        <w:ind w:left="4320" w:hanging="360"/>
+      </w:pPr>
+      <w:rPr>
+        <w:rFonts w:ascii="Wingdings" w:hAnsi="Wingdings" w:hint="default"/>
+      </w:rPr>
+    </w:lvl>
+    <w:lvl w:ilvl="6" w:tplc="14090001" w:tentative="1">
+      <w:start w:val="1"/>
+      <w:numFmt w:val="bullet"/>
+      <w:lvlText w:val=""/>
+      <w:lvlJc w:val="left"/>
+      <w:pPr>
+        <w:ind w:left="5040" w:hanging="360"/>
+      </w:pPr>
+      <w:rPr>
+        <w:rFonts w:ascii="Symbol" w:hAnsi="Symbol" w:hint="default"/>
+      </w:rPr>
+    </w:lvl>
+    <w:lvl w:ilvl="7" w:tplc="14090003" w:tentative="1">
+      <w:start w:val="1"/>
+      <w:numFmt w:val="bullet"/>
+      <w:lvlText w:val="o"/>
+      <w:lvlJc w:val="left"/>
+      <w:pPr>
+        <w:ind w:left="5760" w:hanging="360"/>
+      </w:pPr>
+      <w:rPr>
+        <w:rFonts w:ascii="Courier New" w:hAnsi="Courier New" w:cs="Courier New" w:hint="default"/>
+      </w:rPr>
+    </w:lvl>
+    <w:lvl w:ilvl="8" w:tplc="14090005" w:tentative="1">
+      <w:start w:val="1"/>
+      <w:numFmt w:val="bullet"/>
+      <w:lvlText w:val=""/>
+      <w:lvlJc w:val="left"/>
+      <w:pPr>
+        <w:ind w:left="6480" w:hanging="360"/>
+      </w:pPr>
+      <w:rPr>
+        <w:rFonts w:ascii="Wingdings" w:hAnsi="Wingdings" w:hint="default"/>
+      </w:rPr>
+    </w:lvl>
+  </w:abstractNum>
+  <w:abstractNum w:abstractNumId="19" w15:restartNumberingAfterBreak="0">
+    <w:nsid w:val="49323F22"/>
+    <w:multiLevelType w:val="hybridMultilevel"/>
+    <w:tmpl w:val="6CCA0134"/>
+    <w:lvl w:ilvl="0" w:tplc="14090001">
+      <w:start w:val="1"/>
+      <w:numFmt w:val="bullet"/>
+      <w:lvlText w:val=""/>
+      <w:lvlJc w:val="left"/>
+      <w:pPr>
+        <w:ind w:left="720" w:hanging="360"/>
+      </w:pPr>
+      <w:rPr>
+        <w:rFonts w:ascii="Symbol" w:hAnsi="Symbol" w:hint="default"/>
+      </w:rPr>
+    </w:lvl>
+    <w:lvl w:ilvl="1" w:tplc="14090003" w:tentative="1">
+      <w:start w:val="1"/>
+      <w:numFmt w:val="bullet"/>
+      <w:lvlText w:val="o"/>
+      <w:lvlJc w:val="left"/>
+      <w:pPr>
+        <w:ind w:left="1440" w:hanging="360"/>
+      </w:pPr>
+      <w:rPr>
+        <w:rFonts w:ascii="Courier New" w:hAnsi="Courier New" w:cs="Courier New" w:hint="default"/>
+      </w:rPr>
+    </w:lvl>
+    <w:lvl w:ilvl="2" w:tplc="14090005" w:tentative="1">
+      <w:start w:val="1"/>
+      <w:numFmt w:val="bullet"/>
+      <w:lvlText w:val=""/>
+      <w:lvlJc w:val="left"/>
+      <w:pPr>
+        <w:ind w:left="2160" w:hanging="360"/>
+      </w:pPr>
+      <w:rPr>
+        <w:rFonts w:ascii="Wingdings" w:hAnsi="Wingdings" w:hint="default"/>
+      </w:rPr>
+    </w:lvl>
+    <w:lvl w:ilvl="3" w:tplc="14090001" w:tentative="1">
+      <w:start w:val="1"/>
+      <w:numFmt w:val="bullet"/>
+      <w:lvlText w:val=""/>
+      <w:lvlJc w:val="left"/>
+      <w:pPr>
+        <w:ind w:left="2880" w:hanging="360"/>
+      </w:pPr>
+      <w:rPr>
+        <w:rFonts w:ascii="Symbol" w:hAnsi="Symbol" w:hint="default"/>
+      </w:rPr>
+    </w:lvl>
+    <w:lvl w:ilvl="4" w:tplc="14090003" w:tentative="1">
+      <w:start w:val="1"/>
+      <w:numFmt w:val="bullet"/>
+      <w:lvlText w:val="o"/>
+      <w:lvlJc w:val="left"/>
+      <w:pPr>
+        <w:ind w:left="3600" w:hanging="360"/>
+      </w:pPr>
+      <w:rPr>
+        <w:rFonts w:ascii="Courier New" w:hAnsi="Courier New" w:cs="Courier New" w:hint="default"/>
+      </w:rPr>
+    </w:lvl>
+    <w:lvl w:ilvl="5" w:tplc="14090005" w:tentative="1">
+      <w:start w:val="1"/>
+      <w:numFmt w:val="bullet"/>
+      <w:lvlText w:val=""/>
+      <w:lvlJc w:val="left"/>
+      <w:pPr>
+        <w:ind w:left="4320" w:hanging="360"/>
+      </w:pPr>
+      <w:rPr>
+        <w:rFonts w:ascii="Wingdings" w:hAnsi="Wingdings" w:hint="default"/>
+      </w:rPr>
+    </w:lvl>
+    <w:lvl w:ilvl="6" w:tplc="14090001" w:tentative="1">
+      <w:start w:val="1"/>
+      <w:numFmt w:val="bullet"/>
+      <w:lvlText w:val=""/>
+      <w:lvlJc w:val="left"/>
+      <w:pPr>
+        <w:ind w:left="5040" w:hanging="360"/>
+      </w:pPr>
+      <w:rPr>
+        <w:rFonts w:ascii="Symbol" w:hAnsi="Symbol" w:hint="default"/>
+      </w:rPr>
+    </w:lvl>
+    <w:lvl w:ilvl="7" w:tplc="14090003" w:tentative="1">
+      <w:start w:val="1"/>
+      <w:numFmt w:val="bullet"/>
+      <w:lvlText w:val="o"/>
+      <w:lvlJc w:val="left"/>
+      <w:pPr>
+        <w:ind w:left="5760" w:hanging="360"/>
+      </w:pPr>
+      <w:rPr>
+        <w:rFonts w:ascii="Courier New" w:hAnsi="Courier New" w:cs="Courier New" w:hint="default"/>
+      </w:rPr>
+    </w:lvl>
+    <w:lvl w:ilvl="8" w:tplc="14090005" w:tentative="1">
+      <w:start w:val="1"/>
+      <w:numFmt w:val="bullet"/>
+      <w:lvlText w:val=""/>
+      <w:lvlJc w:val="left"/>
+      <w:pPr>
+        <w:ind w:left="6480" w:hanging="360"/>
+      </w:pPr>
+      <w:rPr>
+        <w:rFonts w:ascii="Wingdings" w:hAnsi="Wingdings" w:hint="default"/>
+      </w:rPr>
+    </w:lvl>
+  </w:abstractNum>
+  <w:abstractNum w:abstractNumId="20" w15:restartNumberingAfterBreak="0">
     <w:nsid w:val="4986523D"/>
     <w:multiLevelType w:val="multilevel"/>
     <w:tmpl w:val="0409001D"/>
@@ -2113,7 +2706,7 @@
       </w:pPr>
     </w:lvl>
   </w:abstractNum>
-  <w:abstractNum w:abstractNumId="19" w15:restartNumberingAfterBreak="0">
+  <w:abstractNum w:abstractNumId="21" w15:restartNumberingAfterBreak="0">
     <w:nsid w:val="7D1F57C0"/>
     <w:multiLevelType w:val="hybridMultilevel"/>
     <w:tmpl w:val="3ED8678C"/>
@@ -2154,6 +2747,119 @@
       </w:rPr>
     </w:lvl>
     <w:lvl w:ilvl="3" w:tplc="14090001">
+      <w:start w:val="1"/>
+      <w:numFmt w:val="bullet"/>
+      <w:lvlText w:val=""/>
+      <w:lvlJc w:val="left"/>
+      <w:pPr>
+        <w:ind w:left="2880" w:hanging="360"/>
+      </w:pPr>
+      <w:rPr>
+        <w:rFonts w:ascii="Symbol" w:hAnsi="Symbol" w:hint="default"/>
+      </w:rPr>
+    </w:lvl>
+    <w:lvl w:ilvl="4" w:tplc="14090003" w:tentative="1">
+      <w:start w:val="1"/>
+      <w:numFmt w:val="bullet"/>
+      <w:lvlText w:val="o"/>
+      <w:lvlJc w:val="left"/>
+      <w:pPr>
+        <w:ind w:left="3600" w:hanging="360"/>
+      </w:pPr>
+      <w:rPr>
+        <w:rFonts w:ascii="Courier New" w:hAnsi="Courier New" w:cs="Courier New" w:hint="default"/>
+      </w:rPr>
+    </w:lvl>
+    <w:lvl w:ilvl="5" w:tplc="14090005" w:tentative="1">
+      <w:start w:val="1"/>
+      <w:numFmt w:val="bullet"/>
+      <w:lvlText w:val=""/>
+      <w:lvlJc w:val="left"/>
+      <w:pPr>
+        <w:ind w:left="4320" w:hanging="360"/>
+      </w:pPr>
+      <w:rPr>
+        <w:rFonts w:ascii="Wingdings" w:hAnsi="Wingdings" w:hint="default"/>
+      </w:rPr>
+    </w:lvl>
+    <w:lvl w:ilvl="6" w:tplc="14090001" w:tentative="1">
+      <w:start w:val="1"/>
+      <w:numFmt w:val="bullet"/>
+      <w:lvlText w:val=""/>
+      <w:lvlJc w:val="left"/>
+      <w:pPr>
+        <w:ind w:left="5040" w:hanging="360"/>
+      </w:pPr>
+      <w:rPr>
+        <w:rFonts w:ascii="Symbol" w:hAnsi="Symbol" w:hint="default"/>
+      </w:rPr>
+    </w:lvl>
+    <w:lvl w:ilvl="7" w:tplc="14090003" w:tentative="1">
+      <w:start w:val="1"/>
+      <w:numFmt w:val="bullet"/>
+      <w:lvlText w:val="o"/>
+      <w:lvlJc w:val="left"/>
+      <w:pPr>
+        <w:ind w:left="5760" w:hanging="360"/>
+      </w:pPr>
+      <w:rPr>
+        <w:rFonts w:ascii="Courier New" w:hAnsi="Courier New" w:cs="Courier New" w:hint="default"/>
+      </w:rPr>
+    </w:lvl>
+    <w:lvl w:ilvl="8" w:tplc="14090005" w:tentative="1">
+      <w:start w:val="1"/>
+      <w:numFmt w:val="bullet"/>
+      <w:lvlText w:val=""/>
+      <w:lvlJc w:val="left"/>
+      <w:pPr>
+        <w:ind w:left="6480" w:hanging="360"/>
+      </w:pPr>
+      <w:rPr>
+        <w:rFonts w:ascii="Wingdings" w:hAnsi="Wingdings" w:hint="default"/>
+      </w:rPr>
+    </w:lvl>
+  </w:abstractNum>
+  <w:abstractNum w:abstractNumId="22" w15:restartNumberingAfterBreak="0">
+    <w:nsid w:val="7D7D6DEA"/>
+    <w:multiLevelType w:val="hybridMultilevel"/>
+    <w:tmpl w:val="DEDE8424"/>
+    <w:lvl w:ilvl="0" w:tplc="14090001">
+      <w:start w:val="1"/>
+      <w:numFmt w:val="bullet"/>
+      <w:lvlText w:val=""/>
+      <w:lvlJc w:val="left"/>
+      <w:pPr>
+        <w:ind w:left="720" w:hanging="360"/>
+      </w:pPr>
+      <w:rPr>
+        <w:rFonts w:ascii="Symbol" w:hAnsi="Symbol" w:hint="default"/>
+      </w:rPr>
+    </w:lvl>
+    <w:lvl w:ilvl="1" w:tplc="14090003" w:tentative="1">
+      <w:start w:val="1"/>
+      <w:numFmt w:val="bullet"/>
+      <w:lvlText w:val="o"/>
+      <w:lvlJc w:val="left"/>
+      <w:pPr>
+        <w:ind w:left="1440" w:hanging="360"/>
+      </w:pPr>
+      <w:rPr>
+        <w:rFonts w:ascii="Courier New" w:hAnsi="Courier New" w:cs="Courier New" w:hint="default"/>
+      </w:rPr>
+    </w:lvl>
+    <w:lvl w:ilvl="2" w:tplc="14090005" w:tentative="1">
+      <w:start w:val="1"/>
+      <w:numFmt w:val="bullet"/>
+      <w:lvlText w:val=""/>
+      <w:lvlJc w:val="left"/>
+      <w:pPr>
+        <w:ind w:left="2160" w:hanging="360"/>
+      </w:pPr>
+      <w:rPr>
+        <w:rFonts w:ascii="Wingdings" w:hAnsi="Wingdings" w:hint="default"/>
+      </w:rPr>
+    </w:lvl>
+    <w:lvl w:ilvl="3" w:tplc="14090001" w:tentative="1">
       <w:start w:val="1"/>
       <w:numFmt w:val="bullet"/>
       <w:lvlText w:val=""/>
@@ -2293,7 +2999,7 @@
     <w:abstractNumId w:val="10"/>
   </w:num>
   <w:num w:numId="14">
-    <w:abstractNumId w:val="18"/>
+    <w:abstractNumId w:val="20"/>
   </w:num>
   <w:num w:numId="15">
     <w:abstractNumId w:val="11"/>
@@ -2341,10 +3047,19 @@
     <w:abstractNumId w:val="17"/>
   </w:num>
   <w:num w:numId="30">
-    <w:abstractNumId w:val="19"/>
+    <w:abstractNumId w:val="21"/>
   </w:num>
   <w:num w:numId="31">
     <w:abstractNumId w:val="16"/>
+  </w:num>
+  <w:num w:numId="32">
+    <w:abstractNumId w:val="18"/>
+  </w:num>
+  <w:num w:numId="33">
+    <w:abstractNumId w:val="19"/>
+  </w:num>
+  <w:num w:numId="34">
+    <w:abstractNumId w:val="22"/>
   </w:num>
 </w:numbering>
 </file>
@@ -2760,7 +3475,7 @@
       <w:keepNext/>
       <w:keepLines/>
       <w:pBdr>
-        <w:bottom w:val="single" w:sz="4" w:space="1" w:color="C3C3C3" w:themeColor="text1" w:themeTint="A6"/>
+        <w:bottom w:val="single" w:sz="4" w:space="1" w:color="595959" w:themeColor="text1" w:themeTint="A6"/>
       </w:pBdr>
       <w:spacing w:before="360"/>
       <w:outlineLvl w:val="0"/>
@@ -2862,7 +3577,7 @@
     </w:pPr>
     <w:rPr>
       <w:rFonts w:asciiTheme="majorHAnsi" w:eastAsiaTheme="majorEastAsia" w:hAnsiTheme="majorHAnsi" w:cstheme="majorBidi"/>
-      <w:color w:val="BABABA" w:themeColor="text1" w:themeTint="BF"/>
+      <w:color w:val="404040" w:themeColor="text1" w:themeTint="BF"/>
     </w:rPr>
   </w:style>
   <w:style w:type="paragraph" w:styleId="Heading6">
@@ -2885,7 +3600,7 @@
       <w:rFonts w:asciiTheme="majorHAnsi" w:eastAsiaTheme="majorEastAsia" w:hAnsiTheme="majorHAnsi" w:cstheme="majorBidi"/>
       <w:i/>
       <w:iCs/>
-      <w:color w:val="BABABA" w:themeColor="text1" w:themeTint="BF"/>
+      <w:color w:val="404040" w:themeColor="text1" w:themeTint="BF"/>
     </w:rPr>
   </w:style>
   <w:style w:type="paragraph" w:styleId="Heading7">
@@ -2908,7 +3623,7 @@
       <w:rFonts w:asciiTheme="majorHAnsi" w:eastAsiaTheme="majorEastAsia" w:hAnsiTheme="majorHAnsi" w:cstheme="majorBidi"/>
       <w:i/>
       <w:iCs/>
-      <w:color w:val="BABABA" w:themeColor="text1" w:themeTint="BF"/>
+      <w:color w:val="404040" w:themeColor="text1" w:themeTint="BF"/>
     </w:rPr>
   </w:style>
   <w:style w:type="paragraph" w:styleId="Heading8">
@@ -2929,7 +3644,7 @@
     </w:pPr>
     <w:rPr>
       <w:rFonts w:asciiTheme="majorHAnsi" w:eastAsiaTheme="majorEastAsia" w:hAnsiTheme="majorHAnsi" w:cstheme="majorBidi"/>
-      <w:color w:val="BABABA" w:themeColor="text1" w:themeTint="BF"/>
+      <w:color w:val="404040" w:themeColor="text1" w:themeTint="BF"/>
       <w:szCs w:val="20"/>
     </w:rPr>
   </w:style>
@@ -2953,7 +3668,7 @@
       <w:rFonts w:asciiTheme="majorHAnsi" w:eastAsiaTheme="majorEastAsia" w:hAnsiTheme="majorHAnsi" w:cstheme="majorBidi"/>
       <w:i/>
       <w:iCs/>
-      <w:color w:val="BABABA" w:themeColor="text1" w:themeTint="BF"/>
+      <w:color w:val="404040" w:themeColor="text1" w:themeTint="BF"/>
       <w:szCs w:val="20"/>
     </w:rPr>
   </w:style>
@@ -3098,7 +3813,7 @@
     <w:rsid w:val="00FD262C"/>
     <w:rPr>
       <w:rFonts w:asciiTheme="majorHAnsi" w:eastAsiaTheme="majorEastAsia" w:hAnsiTheme="majorHAnsi" w:cstheme="majorBidi"/>
-      <w:color w:val="BABABA" w:themeColor="text1" w:themeTint="BF"/>
+      <w:color w:val="404040" w:themeColor="text1" w:themeTint="BF"/>
     </w:rPr>
   </w:style>
   <w:style w:type="character" w:customStyle="1" w:styleId="Heading6Char">
@@ -3112,7 +3827,7 @@
       <w:rFonts w:asciiTheme="majorHAnsi" w:eastAsiaTheme="majorEastAsia" w:hAnsiTheme="majorHAnsi" w:cstheme="majorBidi"/>
       <w:i/>
       <w:iCs/>
-      <w:color w:val="BABABA" w:themeColor="text1" w:themeTint="BF"/>
+      <w:color w:val="404040" w:themeColor="text1" w:themeTint="BF"/>
     </w:rPr>
   </w:style>
   <w:style w:type="character" w:customStyle="1" w:styleId="Heading7Char">
@@ -3125,7 +3840,7 @@
       <w:rFonts w:asciiTheme="majorHAnsi" w:eastAsiaTheme="majorEastAsia" w:hAnsiTheme="majorHAnsi" w:cstheme="majorBidi"/>
       <w:i/>
       <w:iCs/>
-      <w:color w:val="BABABA" w:themeColor="text1" w:themeTint="BF"/>
+      <w:color w:val="404040" w:themeColor="text1" w:themeTint="BF"/>
     </w:rPr>
   </w:style>
   <w:style w:type="character" w:customStyle="1" w:styleId="Heading8Char">
@@ -3137,7 +3852,7 @@
     <w:rsid w:val="001D4362"/>
     <w:rPr>
       <w:rFonts w:asciiTheme="majorHAnsi" w:eastAsiaTheme="majorEastAsia" w:hAnsiTheme="majorHAnsi" w:cstheme="majorBidi"/>
-      <w:color w:val="BABABA" w:themeColor="text1" w:themeTint="BF"/>
+      <w:color w:val="404040" w:themeColor="text1" w:themeTint="BF"/>
       <w:szCs w:val="20"/>
     </w:rPr>
   </w:style>
@@ -3152,7 +3867,7 @@
       <w:rFonts w:asciiTheme="majorHAnsi" w:eastAsiaTheme="majorEastAsia" w:hAnsiTheme="majorHAnsi" w:cstheme="majorBidi"/>
       <w:i/>
       <w:iCs/>
-      <w:color w:val="BABABA" w:themeColor="text1" w:themeTint="BF"/>
+      <w:color w:val="404040" w:themeColor="text1" w:themeTint="BF"/>
       <w:szCs w:val="20"/>
     </w:rPr>
   </w:style>
@@ -3632,7 +4347,7 @@
     <w:semiHidden/>
     <w:rsid w:val="007833A7"/>
     <w:rPr>
-      <w:color w:val="C3C3C3" w:themeColor="text1" w:themeTint="A6"/>
+      <w:color w:val="595959" w:themeColor="text1" w:themeTint="A6"/>
     </w:rPr>
   </w:style>
   <w:style w:type="character" w:styleId="IntenseEmphasis">
@@ -3723,10 +4438,10 @@
   <a:themeElements>
     <a:clrScheme name="Aspect">
       <a:dk1>
-        <a:sysClr val="windowText" lastClr="A4A4A4"/>
+        <a:sysClr val="windowText" lastClr="000000"/>
       </a:dk1>
       <a:lt1>
-        <a:sysClr val="window" lastClr="373737"/>
+        <a:sysClr val="window" lastClr="FFFFFF"/>
       </a:lt1>
       <a:dk2>
         <a:srgbClr val="323232"/>
@@ -3980,12 +4695,129 @@
 </file>
 
 <file path=customXml/item1.xml><?xml version="1.0" encoding="utf-8"?>
-<?mso-contentType ?>
-<FormTemplates xmlns="http://schemas.microsoft.com/sharepoint/v3/contenttype/forms">
-  <Display>DocumentLibraryForm</Display>
-  <Edit>AssetEditForm</Edit>
-  <New>DocumentLibraryForm</New>
-</FormTemplates>
+<p:properties xmlns:p="http://schemas.microsoft.com/office/2006/metadata/properties" xmlns:xsi="http://www.w3.org/2001/XMLSchema-instance" xmlns:pc="http://schemas.microsoft.com/office/infopath/2007/PartnerControls">
+  <documentManagement>
+    <APDescription xmlns="4873beb7-5857-4685-be1f-d57550cc96cc" xsi:nil="true"/>
+    <AssetExpire xmlns="4873beb7-5857-4685-be1f-d57550cc96cc">2029-01-01T08:00:00+00:00</AssetExpire>
+    <CampaignTagsTaxHTField0 xmlns="4873beb7-5857-4685-be1f-d57550cc96cc">
+      <Terms xmlns="http://schemas.microsoft.com/office/infopath/2007/PartnerControls"/>
+    </CampaignTagsTaxHTField0>
+    <IntlLangReviewDate xmlns="4873beb7-5857-4685-be1f-d57550cc96cc" xsi:nil="true"/>
+    <TPFriendlyName xmlns="4873beb7-5857-4685-be1f-d57550cc96cc" xsi:nil="true"/>
+    <IntlLangReview xmlns="4873beb7-5857-4685-be1f-d57550cc96cc">false</IntlLangReview>
+    <LocLastLocAttemptVersionLookup xmlns="4873beb7-5857-4685-be1f-d57550cc96cc">856581</LocLastLocAttemptVersionLookup>
+    <PolicheckWords xmlns="4873beb7-5857-4685-be1f-d57550cc96cc" xsi:nil="true"/>
+    <SubmitterId xmlns="4873beb7-5857-4685-be1f-d57550cc96cc" xsi:nil="true"/>
+    <AcquiredFrom xmlns="4873beb7-5857-4685-be1f-d57550cc96cc">Internal MS</AcquiredFrom>
+    <EditorialStatus xmlns="4873beb7-5857-4685-be1f-d57550cc96cc">Complete</EditorialStatus>
+    <Markets xmlns="4873beb7-5857-4685-be1f-d57550cc96cc"/>
+    <OriginAsset xmlns="4873beb7-5857-4685-be1f-d57550cc96cc" xsi:nil="true"/>
+    <AssetStart xmlns="4873beb7-5857-4685-be1f-d57550cc96cc">2012-09-19T07:42:00+00:00</AssetStart>
+    <FriendlyTitle xmlns="4873beb7-5857-4685-be1f-d57550cc96cc" xsi:nil="true"/>
+    <MarketSpecific xmlns="4873beb7-5857-4685-be1f-d57550cc96cc">false</MarketSpecific>
+    <TPNamespace xmlns="4873beb7-5857-4685-be1f-d57550cc96cc" xsi:nil="true"/>
+    <PublishStatusLookup xmlns="4873beb7-5857-4685-be1f-d57550cc96cc">
+      <Value>1622610</Value>
+    </PublishStatusLookup>
+    <APAuthor xmlns="4873beb7-5857-4685-be1f-d57550cc96cc">
+      <UserInfo>
+        <DisplayName>REDMOND\v-aptall</DisplayName>
+        <AccountId>2566</AccountId>
+        <AccountType/>
+      </UserInfo>
+    </APAuthor>
+    <TPCommandLine xmlns="4873beb7-5857-4685-be1f-d57550cc96cc" xsi:nil="true"/>
+    <IntlLangReviewer xmlns="4873beb7-5857-4685-be1f-d57550cc96cc" xsi:nil="true"/>
+    <OpenTemplate xmlns="4873beb7-5857-4685-be1f-d57550cc96cc">true</OpenTemplate>
+    <CSXSubmissionDate xmlns="4873beb7-5857-4685-be1f-d57550cc96cc" xsi:nil="true"/>
+    <TaxCatchAll xmlns="4873beb7-5857-4685-be1f-d57550cc96cc"/>
+    <Manager xmlns="4873beb7-5857-4685-be1f-d57550cc96cc" xsi:nil="true"/>
+    <NumericId xmlns="4873beb7-5857-4685-be1f-d57550cc96cc" xsi:nil="true"/>
+    <ParentAssetId xmlns="4873beb7-5857-4685-be1f-d57550cc96cc" xsi:nil="true"/>
+    <OriginalSourceMarket xmlns="4873beb7-5857-4685-be1f-d57550cc96cc" xsi:nil="true"/>
+    <ApprovalStatus xmlns="4873beb7-5857-4685-be1f-d57550cc96cc">InProgress</ApprovalStatus>
+    <TPComponent xmlns="4873beb7-5857-4685-be1f-d57550cc96cc" xsi:nil="true"/>
+    <EditorialTags xmlns="4873beb7-5857-4685-be1f-d57550cc96cc" xsi:nil="true"/>
+    <TPExecutable xmlns="4873beb7-5857-4685-be1f-d57550cc96cc" xsi:nil="true"/>
+    <TPLaunchHelpLink xmlns="4873beb7-5857-4685-be1f-d57550cc96cc" xsi:nil="true"/>
+    <LocComments xmlns="4873beb7-5857-4685-be1f-d57550cc96cc" xsi:nil="true"/>
+    <LocRecommendedHandoff xmlns="4873beb7-5857-4685-be1f-d57550cc96cc" xsi:nil="true"/>
+    <SourceTitle xmlns="4873beb7-5857-4685-be1f-d57550cc96cc" xsi:nil="true"/>
+    <CSXUpdate xmlns="4873beb7-5857-4685-be1f-d57550cc96cc">false</CSXUpdate>
+    <IntlLocPriority xmlns="4873beb7-5857-4685-be1f-d57550cc96cc" xsi:nil="true"/>
+    <UAProjectedTotalWords xmlns="4873beb7-5857-4685-be1f-d57550cc96cc" xsi:nil="true"/>
+    <AssetType xmlns="4873beb7-5857-4685-be1f-d57550cc96cc">TP</AssetType>
+    <MachineTranslated xmlns="4873beb7-5857-4685-be1f-d57550cc96cc">false</MachineTranslated>
+    <OutputCachingOn xmlns="4873beb7-5857-4685-be1f-d57550cc96cc">false</OutputCachingOn>
+    <TemplateStatus xmlns="4873beb7-5857-4685-be1f-d57550cc96cc">Complete</TemplateStatus>
+    <IsSearchable xmlns="4873beb7-5857-4685-be1f-d57550cc96cc">true</IsSearchable>
+    <ContentItem xmlns="4873beb7-5857-4685-be1f-d57550cc96cc" xsi:nil="true"/>
+    <HandoffToMSDN xmlns="4873beb7-5857-4685-be1f-d57550cc96cc" xsi:nil="true"/>
+    <ShowIn xmlns="4873beb7-5857-4685-be1f-d57550cc96cc">Show everywhere</ShowIn>
+    <ThumbnailAssetId xmlns="4873beb7-5857-4685-be1f-d57550cc96cc" xsi:nil="true"/>
+    <UALocComments xmlns="4873beb7-5857-4685-be1f-d57550cc96cc" xsi:nil="true"/>
+    <UALocRecommendation xmlns="4873beb7-5857-4685-be1f-d57550cc96cc">Localize</UALocRecommendation>
+    <LastModifiedDateTime xmlns="4873beb7-5857-4685-be1f-d57550cc96cc" xsi:nil="true"/>
+    <LegacyData xmlns="4873beb7-5857-4685-be1f-d57550cc96cc" xsi:nil="true"/>
+    <LocManualTestRequired xmlns="4873beb7-5857-4685-be1f-d57550cc96cc">false</LocManualTestRequired>
+    <LocMarketGroupTiers2 xmlns="4873beb7-5857-4685-be1f-d57550cc96cc" xsi:nil="true"/>
+    <ClipArtFilename xmlns="4873beb7-5857-4685-be1f-d57550cc96cc" xsi:nil="true"/>
+    <TPApplication xmlns="4873beb7-5857-4685-be1f-d57550cc96cc" xsi:nil="true"/>
+    <CSXHash xmlns="4873beb7-5857-4685-be1f-d57550cc96cc" xsi:nil="true"/>
+    <DirectSourceMarket xmlns="4873beb7-5857-4685-be1f-d57550cc96cc" xsi:nil="true"/>
+    <PrimaryImageGen xmlns="4873beb7-5857-4685-be1f-d57550cc96cc">true</PrimaryImageGen>
+    <PlannedPubDate xmlns="4873beb7-5857-4685-be1f-d57550cc96cc" xsi:nil="true"/>
+    <CSXSubmissionMarket xmlns="4873beb7-5857-4685-be1f-d57550cc96cc" xsi:nil="true"/>
+    <Downloads xmlns="4873beb7-5857-4685-be1f-d57550cc96cc">0</Downloads>
+    <ArtSampleDocs xmlns="4873beb7-5857-4685-be1f-d57550cc96cc" xsi:nil="true"/>
+    <TrustLevel xmlns="4873beb7-5857-4685-be1f-d57550cc96cc">1 Microsoft Managed Content</TrustLevel>
+    <BlockPublish xmlns="4873beb7-5857-4685-be1f-d57550cc96cc">false</BlockPublish>
+    <TPLaunchHelpLinkType xmlns="4873beb7-5857-4685-be1f-d57550cc96cc">Template</TPLaunchHelpLinkType>
+    <LocalizationTagsTaxHTField0 xmlns="4873beb7-5857-4685-be1f-d57550cc96cc">
+      <Terms xmlns="http://schemas.microsoft.com/office/infopath/2007/PartnerControls"/>
+    </LocalizationTagsTaxHTField0>
+    <BusinessGroup xmlns="4873beb7-5857-4685-be1f-d57550cc96cc" xsi:nil="true"/>
+    <Providers xmlns="4873beb7-5857-4685-be1f-d57550cc96cc" xsi:nil="true"/>
+    <TemplateTemplateType xmlns="4873beb7-5857-4685-be1f-d57550cc96cc">Word Document Template</TemplateTemplateType>
+    <TimesCloned xmlns="4873beb7-5857-4685-be1f-d57550cc96cc" xsi:nil="true"/>
+    <TPAppVersion xmlns="4873beb7-5857-4685-be1f-d57550cc96cc" xsi:nil="true"/>
+    <VoteCount xmlns="4873beb7-5857-4685-be1f-d57550cc96cc" xsi:nil="true"/>
+    <AverageRating xmlns="4873beb7-5857-4685-be1f-d57550cc96cc" xsi:nil="true"/>
+    <FeatureTagsTaxHTField0 xmlns="4873beb7-5857-4685-be1f-d57550cc96cc">
+      <Terms xmlns="http://schemas.microsoft.com/office/infopath/2007/PartnerControls"/>
+    </FeatureTagsTaxHTField0>
+    <Provider xmlns="4873beb7-5857-4685-be1f-d57550cc96cc" xsi:nil="true"/>
+    <UACurrentWords xmlns="4873beb7-5857-4685-be1f-d57550cc96cc" xsi:nil="true"/>
+    <AssetId xmlns="4873beb7-5857-4685-be1f-d57550cc96cc">TP103457714</AssetId>
+    <TPClientViewer xmlns="4873beb7-5857-4685-be1f-d57550cc96cc" xsi:nil="true"/>
+    <DSATActionTaken xmlns="4873beb7-5857-4685-be1f-d57550cc96cc" xsi:nil="true"/>
+    <APEditor xmlns="4873beb7-5857-4685-be1f-d57550cc96cc">
+      <UserInfo>
+        <DisplayName/>
+        <AccountId xsi:nil="true"/>
+        <AccountType/>
+      </UserInfo>
+    </APEditor>
+    <TPInstallLocation xmlns="4873beb7-5857-4685-be1f-d57550cc96cc" xsi:nil="true"/>
+    <OOCacheId xmlns="4873beb7-5857-4685-be1f-d57550cc96cc" xsi:nil="true"/>
+    <IsDeleted xmlns="4873beb7-5857-4685-be1f-d57550cc96cc">false</IsDeleted>
+    <PublishTargets xmlns="4873beb7-5857-4685-be1f-d57550cc96cc">OfficeOnlineVNext</PublishTargets>
+    <ApprovalLog xmlns="4873beb7-5857-4685-be1f-d57550cc96cc" xsi:nil="true"/>
+    <BugNumber xmlns="4873beb7-5857-4685-be1f-d57550cc96cc" xsi:nil="true"/>
+    <CrawlForDependencies xmlns="4873beb7-5857-4685-be1f-d57550cc96cc">false</CrawlForDependencies>
+    <InternalTagsTaxHTField0 xmlns="4873beb7-5857-4685-be1f-d57550cc96cc">
+      <Terms xmlns="http://schemas.microsoft.com/office/infopath/2007/PartnerControls"/>
+    </InternalTagsTaxHTField0>
+    <LastHandOff xmlns="4873beb7-5857-4685-be1f-d57550cc96cc" xsi:nil="true"/>
+    <Milestone xmlns="4873beb7-5857-4685-be1f-d57550cc96cc" xsi:nil="true"/>
+    <OriginalRelease xmlns="4873beb7-5857-4685-be1f-d57550cc96cc">15</OriginalRelease>
+    <RecommendationsModifier xmlns="4873beb7-5857-4685-be1f-d57550cc96cc" xsi:nil="true"/>
+    <ScenarioTagsTaxHTField0 xmlns="4873beb7-5857-4685-be1f-d57550cc96cc">
+      <Terms xmlns="http://schemas.microsoft.com/office/infopath/2007/PartnerControls"/>
+    </ScenarioTagsTaxHTField0>
+    <UANotes xmlns="4873beb7-5857-4685-be1f-d57550cc96cc" xsi:nil="true"/>
+  </documentManagement>
+</p:properties>
 </file>
 
 <file path=customXml/item2.xml><?xml version="1.0" encoding="utf-8"?>
@@ -5029,129 +5861,12 @@
 </file>
 
 <file path=customXml/item3.xml><?xml version="1.0" encoding="utf-8"?>
-<p:properties xmlns:p="http://schemas.microsoft.com/office/2006/metadata/properties" xmlns:xsi="http://www.w3.org/2001/XMLSchema-instance" xmlns:pc="http://schemas.microsoft.com/office/infopath/2007/PartnerControls">
-  <documentManagement>
-    <APDescription xmlns="4873beb7-5857-4685-be1f-d57550cc96cc" xsi:nil="true"/>
-    <AssetExpire xmlns="4873beb7-5857-4685-be1f-d57550cc96cc">2029-01-01T08:00:00+00:00</AssetExpire>
-    <CampaignTagsTaxHTField0 xmlns="4873beb7-5857-4685-be1f-d57550cc96cc">
-      <Terms xmlns="http://schemas.microsoft.com/office/infopath/2007/PartnerControls"/>
-    </CampaignTagsTaxHTField0>
-    <IntlLangReviewDate xmlns="4873beb7-5857-4685-be1f-d57550cc96cc" xsi:nil="true"/>
-    <TPFriendlyName xmlns="4873beb7-5857-4685-be1f-d57550cc96cc" xsi:nil="true"/>
-    <IntlLangReview xmlns="4873beb7-5857-4685-be1f-d57550cc96cc">false</IntlLangReview>
-    <LocLastLocAttemptVersionLookup xmlns="4873beb7-5857-4685-be1f-d57550cc96cc">856581</LocLastLocAttemptVersionLookup>
-    <PolicheckWords xmlns="4873beb7-5857-4685-be1f-d57550cc96cc" xsi:nil="true"/>
-    <SubmitterId xmlns="4873beb7-5857-4685-be1f-d57550cc96cc" xsi:nil="true"/>
-    <AcquiredFrom xmlns="4873beb7-5857-4685-be1f-d57550cc96cc">Internal MS</AcquiredFrom>
-    <EditorialStatus xmlns="4873beb7-5857-4685-be1f-d57550cc96cc">Complete</EditorialStatus>
-    <Markets xmlns="4873beb7-5857-4685-be1f-d57550cc96cc"/>
-    <OriginAsset xmlns="4873beb7-5857-4685-be1f-d57550cc96cc" xsi:nil="true"/>
-    <AssetStart xmlns="4873beb7-5857-4685-be1f-d57550cc96cc">2012-09-19T07:42:00+00:00</AssetStart>
-    <FriendlyTitle xmlns="4873beb7-5857-4685-be1f-d57550cc96cc" xsi:nil="true"/>
-    <MarketSpecific xmlns="4873beb7-5857-4685-be1f-d57550cc96cc">false</MarketSpecific>
-    <TPNamespace xmlns="4873beb7-5857-4685-be1f-d57550cc96cc" xsi:nil="true"/>
-    <PublishStatusLookup xmlns="4873beb7-5857-4685-be1f-d57550cc96cc">
-      <Value>1622610</Value>
-    </PublishStatusLookup>
-    <APAuthor xmlns="4873beb7-5857-4685-be1f-d57550cc96cc">
-      <UserInfo>
-        <DisplayName>REDMOND\v-aptall</DisplayName>
-        <AccountId>2566</AccountId>
-        <AccountType/>
-      </UserInfo>
-    </APAuthor>
-    <TPCommandLine xmlns="4873beb7-5857-4685-be1f-d57550cc96cc" xsi:nil="true"/>
-    <IntlLangReviewer xmlns="4873beb7-5857-4685-be1f-d57550cc96cc" xsi:nil="true"/>
-    <OpenTemplate xmlns="4873beb7-5857-4685-be1f-d57550cc96cc">true</OpenTemplate>
-    <CSXSubmissionDate xmlns="4873beb7-5857-4685-be1f-d57550cc96cc" xsi:nil="true"/>
-    <TaxCatchAll xmlns="4873beb7-5857-4685-be1f-d57550cc96cc"/>
-    <Manager xmlns="4873beb7-5857-4685-be1f-d57550cc96cc" xsi:nil="true"/>
-    <NumericId xmlns="4873beb7-5857-4685-be1f-d57550cc96cc" xsi:nil="true"/>
-    <ParentAssetId xmlns="4873beb7-5857-4685-be1f-d57550cc96cc" xsi:nil="true"/>
-    <OriginalSourceMarket xmlns="4873beb7-5857-4685-be1f-d57550cc96cc" xsi:nil="true"/>
-    <ApprovalStatus xmlns="4873beb7-5857-4685-be1f-d57550cc96cc">InProgress</ApprovalStatus>
-    <TPComponent xmlns="4873beb7-5857-4685-be1f-d57550cc96cc" xsi:nil="true"/>
-    <EditorialTags xmlns="4873beb7-5857-4685-be1f-d57550cc96cc" xsi:nil="true"/>
-    <TPExecutable xmlns="4873beb7-5857-4685-be1f-d57550cc96cc" xsi:nil="true"/>
-    <TPLaunchHelpLink xmlns="4873beb7-5857-4685-be1f-d57550cc96cc" xsi:nil="true"/>
-    <LocComments xmlns="4873beb7-5857-4685-be1f-d57550cc96cc" xsi:nil="true"/>
-    <LocRecommendedHandoff xmlns="4873beb7-5857-4685-be1f-d57550cc96cc" xsi:nil="true"/>
-    <SourceTitle xmlns="4873beb7-5857-4685-be1f-d57550cc96cc" xsi:nil="true"/>
-    <CSXUpdate xmlns="4873beb7-5857-4685-be1f-d57550cc96cc">false</CSXUpdate>
-    <IntlLocPriority xmlns="4873beb7-5857-4685-be1f-d57550cc96cc" xsi:nil="true"/>
-    <UAProjectedTotalWords xmlns="4873beb7-5857-4685-be1f-d57550cc96cc" xsi:nil="true"/>
-    <AssetType xmlns="4873beb7-5857-4685-be1f-d57550cc96cc">TP</AssetType>
-    <MachineTranslated xmlns="4873beb7-5857-4685-be1f-d57550cc96cc">false</MachineTranslated>
-    <OutputCachingOn xmlns="4873beb7-5857-4685-be1f-d57550cc96cc">false</OutputCachingOn>
-    <TemplateStatus xmlns="4873beb7-5857-4685-be1f-d57550cc96cc">Complete</TemplateStatus>
-    <IsSearchable xmlns="4873beb7-5857-4685-be1f-d57550cc96cc">true</IsSearchable>
-    <ContentItem xmlns="4873beb7-5857-4685-be1f-d57550cc96cc" xsi:nil="true"/>
-    <HandoffToMSDN xmlns="4873beb7-5857-4685-be1f-d57550cc96cc" xsi:nil="true"/>
-    <ShowIn xmlns="4873beb7-5857-4685-be1f-d57550cc96cc">Show everywhere</ShowIn>
-    <ThumbnailAssetId xmlns="4873beb7-5857-4685-be1f-d57550cc96cc" xsi:nil="true"/>
-    <UALocComments xmlns="4873beb7-5857-4685-be1f-d57550cc96cc" xsi:nil="true"/>
-    <UALocRecommendation xmlns="4873beb7-5857-4685-be1f-d57550cc96cc">Localize</UALocRecommendation>
-    <LastModifiedDateTime xmlns="4873beb7-5857-4685-be1f-d57550cc96cc" xsi:nil="true"/>
-    <LegacyData xmlns="4873beb7-5857-4685-be1f-d57550cc96cc" xsi:nil="true"/>
-    <LocManualTestRequired xmlns="4873beb7-5857-4685-be1f-d57550cc96cc">false</LocManualTestRequired>
-    <LocMarketGroupTiers2 xmlns="4873beb7-5857-4685-be1f-d57550cc96cc" xsi:nil="true"/>
-    <ClipArtFilename xmlns="4873beb7-5857-4685-be1f-d57550cc96cc" xsi:nil="true"/>
-    <TPApplication xmlns="4873beb7-5857-4685-be1f-d57550cc96cc" xsi:nil="true"/>
-    <CSXHash xmlns="4873beb7-5857-4685-be1f-d57550cc96cc" xsi:nil="true"/>
-    <DirectSourceMarket xmlns="4873beb7-5857-4685-be1f-d57550cc96cc" xsi:nil="true"/>
-    <PrimaryImageGen xmlns="4873beb7-5857-4685-be1f-d57550cc96cc">true</PrimaryImageGen>
-    <PlannedPubDate xmlns="4873beb7-5857-4685-be1f-d57550cc96cc" xsi:nil="true"/>
-    <CSXSubmissionMarket xmlns="4873beb7-5857-4685-be1f-d57550cc96cc" xsi:nil="true"/>
-    <Downloads xmlns="4873beb7-5857-4685-be1f-d57550cc96cc">0</Downloads>
-    <ArtSampleDocs xmlns="4873beb7-5857-4685-be1f-d57550cc96cc" xsi:nil="true"/>
-    <TrustLevel xmlns="4873beb7-5857-4685-be1f-d57550cc96cc">1 Microsoft Managed Content</TrustLevel>
-    <BlockPublish xmlns="4873beb7-5857-4685-be1f-d57550cc96cc">false</BlockPublish>
-    <TPLaunchHelpLinkType xmlns="4873beb7-5857-4685-be1f-d57550cc96cc">Template</TPLaunchHelpLinkType>
-    <LocalizationTagsTaxHTField0 xmlns="4873beb7-5857-4685-be1f-d57550cc96cc">
-      <Terms xmlns="http://schemas.microsoft.com/office/infopath/2007/PartnerControls"/>
-    </LocalizationTagsTaxHTField0>
-    <BusinessGroup xmlns="4873beb7-5857-4685-be1f-d57550cc96cc" xsi:nil="true"/>
-    <Providers xmlns="4873beb7-5857-4685-be1f-d57550cc96cc" xsi:nil="true"/>
-    <TemplateTemplateType xmlns="4873beb7-5857-4685-be1f-d57550cc96cc">Word Document Template</TemplateTemplateType>
-    <TimesCloned xmlns="4873beb7-5857-4685-be1f-d57550cc96cc" xsi:nil="true"/>
-    <TPAppVersion xmlns="4873beb7-5857-4685-be1f-d57550cc96cc" xsi:nil="true"/>
-    <VoteCount xmlns="4873beb7-5857-4685-be1f-d57550cc96cc" xsi:nil="true"/>
-    <AverageRating xmlns="4873beb7-5857-4685-be1f-d57550cc96cc" xsi:nil="true"/>
-    <FeatureTagsTaxHTField0 xmlns="4873beb7-5857-4685-be1f-d57550cc96cc">
-      <Terms xmlns="http://schemas.microsoft.com/office/infopath/2007/PartnerControls"/>
-    </FeatureTagsTaxHTField0>
-    <Provider xmlns="4873beb7-5857-4685-be1f-d57550cc96cc" xsi:nil="true"/>
-    <UACurrentWords xmlns="4873beb7-5857-4685-be1f-d57550cc96cc" xsi:nil="true"/>
-    <AssetId xmlns="4873beb7-5857-4685-be1f-d57550cc96cc">TP103457714</AssetId>
-    <TPClientViewer xmlns="4873beb7-5857-4685-be1f-d57550cc96cc" xsi:nil="true"/>
-    <DSATActionTaken xmlns="4873beb7-5857-4685-be1f-d57550cc96cc" xsi:nil="true"/>
-    <APEditor xmlns="4873beb7-5857-4685-be1f-d57550cc96cc">
-      <UserInfo>
-        <DisplayName/>
-        <AccountId xsi:nil="true"/>
-        <AccountType/>
-      </UserInfo>
-    </APEditor>
-    <TPInstallLocation xmlns="4873beb7-5857-4685-be1f-d57550cc96cc" xsi:nil="true"/>
-    <OOCacheId xmlns="4873beb7-5857-4685-be1f-d57550cc96cc" xsi:nil="true"/>
-    <IsDeleted xmlns="4873beb7-5857-4685-be1f-d57550cc96cc">false</IsDeleted>
-    <PublishTargets xmlns="4873beb7-5857-4685-be1f-d57550cc96cc">OfficeOnlineVNext</PublishTargets>
-    <ApprovalLog xmlns="4873beb7-5857-4685-be1f-d57550cc96cc" xsi:nil="true"/>
-    <BugNumber xmlns="4873beb7-5857-4685-be1f-d57550cc96cc" xsi:nil="true"/>
-    <CrawlForDependencies xmlns="4873beb7-5857-4685-be1f-d57550cc96cc">false</CrawlForDependencies>
-    <InternalTagsTaxHTField0 xmlns="4873beb7-5857-4685-be1f-d57550cc96cc">
-      <Terms xmlns="http://schemas.microsoft.com/office/infopath/2007/PartnerControls"/>
-    </InternalTagsTaxHTField0>
-    <LastHandOff xmlns="4873beb7-5857-4685-be1f-d57550cc96cc" xsi:nil="true"/>
-    <Milestone xmlns="4873beb7-5857-4685-be1f-d57550cc96cc" xsi:nil="true"/>
-    <OriginalRelease xmlns="4873beb7-5857-4685-be1f-d57550cc96cc">15</OriginalRelease>
-    <RecommendationsModifier xmlns="4873beb7-5857-4685-be1f-d57550cc96cc" xsi:nil="true"/>
-    <ScenarioTagsTaxHTField0 xmlns="4873beb7-5857-4685-be1f-d57550cc96cc">
-      <Terms xmlns="http://schemas.microsoft.com/office/infopath/2007/PartnerControls"/>
-    </ScenarioTagsTaxHTField0>
-    <UANotes xmlns="4873beb7-5857-4685-be1f-d57550cc96cc" xsi:nil="true"/>
-  </documentManagement>
-</p:properties>
+<?mso-contentType ?>
+<FormTemplates xmlns="http://schemas.microsoft.com/sharepoint/v3/contenttype/forms">
+  <Display>DocumentLibraryForm</Display>
+  <Edit>AssetEditForm</Edit>
+  <New>DocumentLibraryForm</New>
+</FormTemplates>
 </file>
 
 <file path=customXml/item4.xml><?xml version="1.0" encoding="utf-8"?>
@@ -5159,9 +5874,11 @@
 </file>
 
 <file path=customXml/itemProps1.xml><?xml version="1.0" encoding="utf-8"?>
-<ds:datastoreItem xmlns:ds="http://schemas.openxmlformats.org/officeDocument/2006/customXml" ds:itemID="{499EA1EC-B023-4266-9865-E1EDA122A8C9}">
+<ds:datastoreItem xmlns:ds="http://schemas.openxmlformats.org/officeDocument/2006/customXml" ds:itemID="{63671810-3EF7-4C8E-BCBA-248ABE2BAB39}">
   <ds:schemaRefs>
-    <ds:schemaRef ds:uri="http://schemas.microsoft.com/sharepoint/v3/contenttype/forms"/>
+    <ds:schemaRef ds:uri="http://schemas.microsoft.com/office/2006/metadata/properties"/>
+    <ds:schemaRef ds:uri="http://schemas.microsoft.com/office/infopath/2007/PartnerControls"/>
+    <ds:schemaRef ds:uri="4873beb7-5857-4685-be1f-d57550cc96cc"/>
   </ds:schemaRefs>
 </ds:datastoreItem>
 </file>
@@ -5185,17 +5902,15 @@
 </file>
 
 <file path=customXml/itemProps3.xml><?xml version="1.0" encoding="utf-8"?>
-<ds:datastoreItem xmlns:ds="http://schemas.openxmlformats.org/officeDocument/2006/customXml" ds:itemID="{63671810-3EF7-4C8E-BCBA-248ABE2BAB39}">
+<ds:datastoreItem xmlns:ds="http://schemas.openxmlformats.org/officeDocument/2006/customXml" ds:itemID="{499EA1EC-B023-4266-9865-E1EDA122A8C9}">
   <ds:schemaRefs>
-    <ds:schemaRef ds:uri="http://schemas.microsoft.com/office/2006/metadata/properties"/>
-    <ds:schemaRef ds:uri="http://schemas.microsoft.com/office/infopath/2007/PartnerControls"/>
-    <ds:schemaRef ds:uri="4873beb7-5857-4685-be1f-d57550cc96cc"/>
+    <ds:schemaRef ds:uri="http://schemas.microsoft.com/sharepoint/v3/contenttype/forms"/>
   </ds:schemaRefs>
 </ds:datastoreItem>
 </file>
 
 <file path=customXml/itemProps4.xml><?xml version="1.0" encoding="utf-8"?>
-<ds:datastoreItem xmlns:ds="http://schemas.openxmlformats.org/officeDocument/2006/customXml" ds:itemID="{65C5AF13-46EB-4AE7-BEEF-1A2872ADD3F8}">
+<ds:datastoreItem xmlns:ds="http://schemas.openxmlformats.org/officeDocument/2006/customXml" ds:itemID="{1DC02C91-50F5-431C-A282-E43CD7D2F357}">
   <ds:schemaRefs>
     <ds:schemaRef ds:uri="http://schemas.openxmlformats.org/officeDocument/2006/bibliography"/>
   </ds:schemaRefs>

</xml_diff>